<commit_message>
Make final changes and finish the project
Co-authored-by: Gospodin Radev <GSRadev21@codingburgas.bg>
Co-authored-by: Teodor Tanev <TDTanev21@codingburgas.bg>
Co-authored-by: Filipa Popova <FHPopova21@codingburgas.bg>
</commit_message>
<xml_diff>
--- a/docs/Horizon.docx
+++ b/docs/Horizon.docx
@@ -277,7 +277,7 @@
                 <v:stroke joinstyle="miter"/>
                 <v:path gradientshapeok="t" o:connecttype="rect"/>
               </v:shapetype>
-              <v:shape id="Text Box 2" o:spid="_x0000_s1026" type="#_x0000_t202" style="position:absolute;left:0;text-align:left;margin-left:0;margin-top:0;width:393pt;height:88pt;z-index:251659264;visibility:visible;mso-wrap-style:square;mso-width-percent:0;mso-height-percent:0;mso-wrap-distance-left:9pt;mso-wrap-distance-top:3.6pt;mso-wrap-distance-right:9pt;mso-wrap-distance-bottom:3.6pt;mso-position-horizontal:center;mso-position-horizontal-relative:margin;mso-position-vertical:bottom;mso-position-vertical-relative:margin;mso-width-percent:0;mso-height-percent:0;mso-width-relative:margin;mso-height-relative:margin;v-text-anchor:top" o:gfxdata="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" strokecolor="black [3213]" strokeweight="2.25pt">
+              <v:shape id="Text Box 2" o:spid="_x0000_s1026" type="#_x0000_t202" style="position:absolute;left:0;text-align:left;margin-left:0;margin-top:0;width:393pt;height:88pt;z-index:251659264;visibility:visible;mso-wrap-style:square;mso-width-percent:0;mso-height-percent:0;mso-wrap-distance-left:9pt;mso-wrap-distance-top:3.6pt;mso-wrap-distance-right:9pt;mso-wrap-distance-bottom:3.6pt;mso-position-horizontal:center;mso-position-horizontal-relative:margin;mso-position-vertical:bottom;mso-position-vertical-relative:margin;mso-width-percent:0;mso-height-percent:0;mso-width-relative:margin;mso-height-relative:margin;v-text-anchor:top" o:gfxdata="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" strokecolor="black [3213]" strokeweight="2.25pt">
                 <v:textbox>
                   <w:txbxContent>
                     <w:p>
@@ -449,23 +449,7 @@
                 <w:noProof/>
                 <w:lang w:val="en-US"/>
               </w:rPr>
-              <w:t>Ab</w:t>
-            </w:r>
-            <w:r>
-              <w:rPr>
-                <w:rStyle w:val="Hyperlink"/>
-                <w:noProof/>
-                <w:lang w:val="en-US"/>
-              </w:rPr>
-              <w:t>o</w:t>
-            </w:r>
-            <w:r>
-              <w:rPr>
-                <w:rStyle w:val="Hyperlink"/>
-                <w:noProof/>
-                <w:lang w:val="en-US"/>
-              </w:rPr>
-              <w:t>ut us</w:t>
+              <w:t>About us</w:t>
             </w:r>
             <w:r>
               <w:rPr>
@@ -2382,6 +2366,25 @@
         <w:rPr>
           <w:lang w:val="en-US"/>
         </w:rPr>
+        <w:t>Python – for creating the Python version of the app.</w:t>
+      </w:r>
+    </w:p>
+    <w:p>
+      <w:pPr>
+        <w:pStyle w:val="ListParagraph"/>
+        <w:numPr>
+          <w:ilvl w:val="0"/>
+          <w:numId w:val="9"/>
+        </w:numPr>
+        <w:jc w:val="right"/>
+        <w:rPr>
+          <w:lang w:val="en-US"/>
+        </w:rPr>
+      </w:pPr>
+      <w:r>
+        <w:rPr>
+          <w:lang w:val="en-US"/>
+        </w:rPr>
         <w:t>Github</w:t>
       </w:r>
       <w:r>
@@ -2508,6 +2511,25 @@
           <w:lang w:val="en-US"/>
         </w:rPr>
         <w:t>Visual Studio 2022</w:t>
+      </w:r>
+    </w:p>
+    <w:p>
+      <w:pPr>
+        <w:pStyle w:val="ListParagraph"/>
+        <w:numPr>
+          <w:ilvl w:val="0"/>
+          <w:numId w:val="9"/>
+        </w:numPr>
+        <w:jc w:val="right"/>
+        <w:rPr>
+          <w:lang w:val="en-US"/>
+        </w:rPr>
+      </w:pPr>
+      <w:r>
+        <w:rPr>
+          <w:lang w:val="en-US"/>
+        </w:rPr>
+        <w:t>Visual Studio Code</w:t>
       </w:r>
     </w:p>
     <w:p>

</xml_diff>